<commit_message>
Add notebook output images to Word documentation
- Embedded 4 images from notebook outputs into the .docx file
- Images correspond to Examples 9, 14, 19, and 20
- Added images directory with PNG files for reference
- File size increased from 51KB to 4.0MB confirming successful embedding
- Images show: 2D bounding boxes, lunch packing, shelf rows, and specific items

Co-Authored-By: medchalam.hruday@infosys.com <hrudaym6@gmail.com>
</commit_message>
<xml_diff>
--- a/quickstarts/GEMINI_ROBOTICS_ER_COMPREHENSIVE_DOCUMENTATION.docx
+++ b/quickstarts/GEMINI_ROBOTICS_ER_COMPREHENSIVE_DOCUMENTATION.docx
@@ -16452,13 +16452,68 @@
     </w:p>
     <w:p>
       <w:pPr>
+        <w:pStyle w:val="CaptionedFigure"/>
+      </w:pPr>
+      <w:r>
+        <w:drawing>
+          <wp:inline>
+            <wp:extent cx="5334000" cy="4013835"/>
+            <wp:effectExtent b="0" l="0" r="0" t="0"/>
+            <wp:docPr descr="2D Bounding Boxes Output" title="" id="1" name="Picture"/>
+            <a:graphic>
+              <a:graphicData uri="http://schemas.openxmlformats.org/drawingml/2006/picture">
+                <pic:pic>
+                  <pic:nvPicPr>
+                    <pic:cNvPr descr="images/output_cell_25_img_1.png" id="0" name="Picture"/>
+                    <pic:cNvPicPr>
+                      <a:picLocks noChangeArrowheads="1" noChangeAspect="1"/>
+                    </pic:cNvPicPr>
+                  </pic:nvPicPr>
+                  <pic:blipFill>
+                    <a:blip r:embed="rId90"/>
+                    <a:stretch>
+                      <a:fillRect/>
+                    </a:stretch>
+                  </pic:blipFill>
+                  <pic:spPr bwMode="auto">
+                    <a:xfrm>
+                      <a:off x="0" y="0"/>
+                      <a:ext cx="5334000" cy="4013835"/>
+                    </a:xfrm>
+                    <a:prstGeom prst="rect">
+                      <a:avLst/>
+                    </a:prstGeom>
+                    <a:noFill/>
+                    <a:ln w="9525">
+                      <a:noFill/>
+                      <a:headEnd/>
+                      <a:tailEnd/>
+                    </a:ln>
+                  </pic:spPr>
+                </pic:pic>
+              </a:graphicData>
+            </a:graphic>
+          </wp:inline>
+        </w:drawing>
+      </w:r>
+    </w:p>
+    <w:p>
+      <w:pPr>
+        <w:pStyle w:val="ImageCaption"/>
+      </w:pPr>
+      <w:r>
+        <w:t xml:space="preserve">2D Bounding Boxes Output</w:t>
+      </w:r>
+    </w:p>
+    <w:p>
+      <w:pPr>
         <w:pStyle w:val="Heading4"/>
       </w:pPr>
-      <w:bookmarkStart w:id="90" w:name="use-case-8"/>
+      <w:bookmarkStart w:id="91" w:name="use-case-8"/>
       <w:r>
         <w:t xml:space="preserve">Use Case</w:t>
       </w:r>
-      <w:bookmarkEnd w:id="90"/>
+      <w:bookmarkEnd w:id="91"/>
     </w:p>
     <w:p>
       <w:pPr>
@@ -16543,11 +16598,11 @@
       <w:pPr>
         <w:pStyle w:val="Heading3"/>
       </w:pPr>
-      <w:bookmarkStart w:id="91" w:name="example-10-simple-trajectory-planning"/>
+      <w:bookmarkStart w:id="92" w:name="example-10-simple-trajectory-planning"/>
       <w:r>
         <w:t xml:space="preserve">Example 10: Simple Trajectory Planning</w:t>
       </w:r>
-      <w:bookmarkEnd w:id="91"/>
+      <w:bookmarkEnd w:id="92"/>
     </w:p>
     <w:p>
       <w:pPr>
@@ -16567,11 +16622,11 @@
       <w:pPr>
         <w:pStyle w:val="Heading4"/>
       </w:pPr>
-      <w:bookmarkStart w:id="92" w:name="procedure-description-9"/>
+      <w:bookmarkStart w:id="93" w:name="procedure-description-9"/>
       <w:r>
         <w:t xml:space="preserve">Procedure Description</w:t>
       </w:r>
-      <w:bookmarkEnd w:id="92"/>
+      <w:bookmarkEnd w:id="93"/>
     </w:p>
     <w:p>
       <w:pPr>
@@ -16675,11 +16730,11 @@
       <w:pPr>
         <w:pStyle w:val="Heading4"/>
       </w:pPr>
-      <w:bookmarkStart w:id="93" w:name="code-snippet-9"/>
+      <w:bookmarkStart w:id="94" w:name="code-snippet-9"/>
       <w:r>
         <w:t xml:space="preserve">Code Snippet</w:t>
       </w:r>
-      <w:bookmarkEnd w:id="93"/>
+      <w:bookmarkEnd w:id="94"/>
     </w:p>
     <w:p>
       <w:pPr>
@@ -17116,11 +17171,11 @@
       <w:pPr>
         <w:pStyle w:val="Heading4"/>
       </w:pPr>
-      <w:bookmarkStart w:id="94" w:name="output-description-9"/>
+      <w:bookmarkStart w:id="95" w:name="output-description-9"/>
       <w:r>
         <w:t xml:space="preserve">Output Description</w:t>
       </w:r>
-      <w:bookmarkEnd w:id="94"/>
+      <w:bookmarkEnd w:id="95"/>
     </w:p>
     <w:p>
       <w:pPr>
@@ -17906,11 +17961,11 @@
       <w:pPr>
         <w:pStyle w:val="Heading4"/>
       </w:pPr>
-      <w:bookmarkStart w:id="95" w:name="use-case-9"/>
+      <w:bookmarkStart w:id="96" w:name="use-case-9"/>
       <w:r>
         <w:t xml:space="preserve">Use Case</w:t>
       </w:r>
-      <w:bookmarkEnd w:id="95"/>
+      <w:bookmarkEnd w:id="96"/>
     </w:p>
     <w:p>
       <w:pPr>
@@ -17977,11 +18032,11 @@
       <w:pPr>
         <w:pStyle w:val="Heading3"/>
       </w:pPr>
-      <w:bookmarkStart w:id="96" w:name="example-11-path-for-brushing-particles"/>
+      <w:bookmarkStart w:id="97" w:name="example-11-path-for-brushing-particles"/>
       <w:r>
         <w:t xml:space="preserve">Example 11: Path for Brushing Particles</w:t>
       </w:r>
-      <w:bookmarkEnd w:id="96"/>
+      <w:bookmarkEnd w:id="97"/>
     </w:p>
     <w:p>
       <w:pPr>
@@ -18001,11 +18056,11 @@
       <w:pPr>
         <w:pStyle w:val="Heading4"/>
       </w:pPr>
-      <w:bookmarkStart w:id="97" w:name="procedure-description-10"/>
+      <w:bookmarkStart w:id="98" w:name="procedure-description-10"/>
       <w:r>
         <w:t xml:space="preserve">Procedure Description</w:t>
       </w:r>
-      <w:bookmarkEnd w:id="97"/>
+      <w:bookmarkEnd w:id="98"/>
     </w:p>
     <w:p>
       <w:pPr>
@@ -18109,11 +18164,11 @@
       <w:pPr>
         <w:pStyle w:val="Heading4"/>
       </w:pPr>
-      <w:bookmarkStart w:id="98" w:name="code-snippet-10"/>
+      <w:bookmarkStart w:id="99" w:name="code-snippet-10"/>
       <w:r>
         <w:t xml:space="preserve">Code Snippet</w:t>
       </w:r>
-      <w:bookmarkEnd w:id="98"/>
+      <w:bookmarkEnd w:id="99"/>
     </w:p>
     <w:p>
       <w:pPr>
@@ -18568,11 +18623,11 @@
       <w:pPr>
         <w:pStyle w:val="Heading4"/>
       </w:pPr>
-      <w:bookmarkStart w:id="99" w:name="output-description-10"/>
+      <w:bookmarkStart w:id="100" w:name="output-description-10"/>
       <w:r>
         <w:t xml:space="preserve">Output Description</w:t>
       </w:r>
-      <w:bookmarkEnd w:id="99"/>
+      <w:bookmarkEnd w:id="100"/>
     </w:p>
     <w:p>
       <w:pPr>
@@ -19223,11 +19278,11 @@
       <w:pPr>
         <w:pStyle w:val="Heading4"/>
       </w:pPr>
-      <w:bookmarkStart w:id="100" w:name="use-case-10"/>
+      <w:bookmarkStart w:id="101" w:name="use-case-10"/>
       <w:r>
         <w:t xml:space="preserve">Use Case</w:t>
       </w:r>
-      <w:bookmarkEnd w:id="100"/>
+      <w:bookmarkEnd w:id="101"/>
     </w:p>
     <w:p>
       <w:pPr>
@@ -19294,11 +19349,11 @@
       <w:pPr>
         <w:pStyle w:val="Heading3"/>
       </w:pPr>
-      <w:bookmarkStart w:id="101" w:name="example-12-obstacle-avoidance-trajectory"/>
+      <w:bookmarkStart w:id="102" w:name="example-12-obstacle-avoidance-trajectory"/>
       <w:r>
         <w:t xml:space="preserve">Example 12: Obstacle-Avoidance Trajectory</w:t>
       </w:r>
-      <w:bookmarkEnd w:id="101"/>
+      <w:bookmarkEnd w:id="102"/>
     </w:p>
     <w:p>
       <w:pPr>
@@ -19318,11 +19373,11 @@
       <w:pPr>
         <w:pStyle w:val="Heading4"/>
       </w:pPr>
-      <w:bookmarkStart w:id="102" w:name="procedure-description-11"/>
+      <w:bookmarkStart w:id="103" w:name="procedure-description-11"/>
       <w:r>
         <w:t xml:space="preserve">Procedure Description</w:t>
       </w:r>
-      <w:bookmarkEnd w:id="102"/>
+      <w:bookmarkEnd w:id="103"/>
     </w:p>
     <w:p>
       <w:pPr>
@@ -19426,11 +19481,11 @@
       <w:pPr>
         <w:pStyle w:val="Heading4"/>
       </w:pPr>
-      <w:bookmarkStart w:id="103" w:name="code-snippet-11"/>
+      <w:bookmarkStart w:id="104" w:name="code-snippet-11"/>
       <w:r>
         <w:t xml:space="preserve">Code Snippet</w:t>
       </w:r>
-      <w:bookmarkEnd w:id="103"/>
+      <w:bookmarkEnd w:id="104"/>
     </w:p>
     <w:p>
       <w:pPr>
@@ -19864,11 +19919,11 @@
       <w:pPr>
         <w:pStyle w:val="Heading4"/>
       </w:pPr>
-      <w:bookmarkStart w:id="104" w:name="output-description-11"/>
+      <w:bookmarkStart w:id="105" w:name="output-description-11"/>
       <w:r>
         <w:t xml:space="preserve">Output Description</w:t>
       </w:r>
-      <w:bookmarkEnd w:id="104"/>
+      <w:bookmarkEnd w:id="105"/>
     </w:p>
     <w:p>
       <w:pPr>
@@ -20555,11 +20610,11 @@
       <w:pPr>
         <w:pStyle w:val="Heading4"/>
       </w:pPr>
-      <w:bookmarkStart w:id="105" w:name="use-case-11"/>
+      <w:bookmarkStart w:id="106" w:name="use-case-11"/>
       <w:r>
         <w:t xml:space="preserve">Use Case</w:t>
       </w:r>
-      <w:bookmarkEnd w:id="105"/>
+      <w:bookmarkEnd w:id="106"/>
     </w:p>
     <w:p>
       <w:pPr>
@@ -20626,11 +20681,11 @@
       <w:pPr>
         <w:pStyle w:val="Heading3"/>
       </w:pPr>
-      <w:bookmarkStart w:id="106" w:name="example-13-item-to-remove-to-make-room"/>
+      <w:bookmarkStart w:id="107" w:name="example-13-item-to-remove-to-make-room"/>
       <w:r>
         <w:t xml:space="preserve">Example 13: Item to Remove to Make Room</w:t>
       </w:r>
-      <w:bookmarkEnd w:id="106"/>
+      <w:bookmarkEnd w:id="107"/>
     </w:p>
     <w:p>
       <w:pPr>
@@ -20650,11 +20705,11 @@
       <w:pPr>
         <w:pStyle w:val="Heading4"/>
       </w:pPr>
-      <w:bookmarkStart w:id="107" w:name="procedure-description-12"/>
+      <w:bookmarkStart w:id="108" w:name="procedure-description-12"/>
       <w:r>
         <w:t xml:space="preserve">Procedure Description</w:t>
       </w:r>
-      <w:bookmarkEnd w:id="107"/>
+      <w:bookmarkEnd w:id="108"/>
     </w:p>
     <w:p>
       <w:pPr>
@@ -20758,11 +20813,11 @@
       <w:pPr>
         <w:pStyle w:val="Heading4"/>
       </w:pPr>
-      <w:bookmarkStart w:id="108" w:name="code-snippet-12"/>
+      <w:bookmarkStart w:id="109" w:name="code-snippet-12"/>
       <w:r>
         <w:t xml:space="preserve">Code Snippet</w:t>
       </w:r>
-      <w:bookmarkEnd w:id="108"/>
+      <w:bookmarkEnd w:id="109"/>
     </w:p>
     <w:p>
       <w:pPr>
@@ -21013,11 +21068,11 @@
       <w:pPr>
         <w:pStyle w:val="Heading4"/>
       </w:pPr>
-      <w:bookmarkStart w:id="109" w:name="output-description-12"/>
+      <w:bookmarkStart w:id="110" w:name="output-description-12"/>
       <w:r>
         <w:t xml:space="preserve">Output Description</w:t>
       </w:r>
-      <w:bookmarkEnd w:id="109"/>
+      <w:bookmarkEnd w:id="110"/>
     </w:p>
     <w:p>
       <w:pPr>
@@ -21263,11 +21318,11 @@
       <w:pPr>
         <w:pStyle w:val="Heading4"/>
       </w:pPr>
-      <w:bookmarkStart w:id="110" w:name="use-case-12"/>
+      <w:bookmarkStart w:id="111" w:name="use-case-12"/>
       <w:r>
         <w:t xml:space="preserve">Use Case</w:t>
       </w:r>
-      <w:bookmarkEnd w:id="110"/>
+      <w:bookmarkEnd w:id="111"/>
     </w:p>
     <w:p>
       <w:pPr>
@@ -21334,11 +21389,11 @@
       <w:pPr>
         <w:pStyle w:val="Heading3"/>
       </w:pPr>
-      <w:bookmarkStart w:id="111" w:name="X6159c07a81ae5dab8c0386bd2e1c44214f6d6d7"/>
+      <w:bookmarkStart w:id="112" w:name="X6159c07a81ae5dab8c0386bd2e1c44214f6d6d7"/>
       <w:r>
         <w:t xml:space="preserve">Example 14: Orchestrating - Packing a Lunch</w:t>
       </w:r>
-      <w:bookmarkEnd w:id="111"/>
+      <w:bookmarkEnd w:id="112"/>
     </w:p>
     <w:p>
       <w:pPr>
@@ -21358,11 +21413,11 @@
       <w:pPr>
         <w:pStyle w:val="Heading4"/>
       </w:pPr>
-      <w:bookmarkStart w:id="112" w:name="procedure-description-13"/>
+      <w:bookmarkStart w:id="113" w:name="procedure-description-13"/>
       <w:r>
         <w:t xml:space="preserve">Procedure Description</w:t>
       </w:r>
-      <w:bookmarkEnd w:id="112"/>
+      <w:bookmarkEnd w:id="113"/>
     </w:p>
     <w:p>
       <w:pPr>
@@ -21466,11 +21521,11 @@
       <w:pPr>
         <w:pStyle w:val="Heading4"/>
       </w:pPr>
-      <w:bookmarkStart w:id="113" w:name="code-snippet-13"/>
+      <w:bookmarkStart w:id="114" w:name="code-snippet-13"/>
       <w:r>
         <w:t xml:space="preserve">Code Snippet</w:t>
       </w:r>
-      <w:bookmarkEnd w:id="113"/>
+      <w:bookmarkEnd w:id="114"/>
     </w:p>
     <w:p>
       <w:pPr>
@@ -21733,11 +21788,11 @@
       <w:pPr>
         <w:pStyle w:val="Heading4"/>
       </w:pPr>
-      <w:bookmarkStart w:id="114" w:name="output-description-13"/>
+      <w:bookmarkStart w:id="115" w:name="output-description-13"/>
       <w:r>
         <w:t xml:space="preserve">Output Description</w:t>
       </w:r>
-      <w:bookmarkEnd w:id="114"/>
+      <w:bookmarkEnd w:id="115"/>
     </w:p>
     <w:p>
       <w:pPr>
@@ -21966,13 +22021,68 @@
     </w:p>
     <w:p>
       <w:pPr>
+        <w:pStyle w:val="CaptionedFigure"/>
+      </w:pPr>
+      <w:r>
+        <w:drawing>
+          <wp:inline>
+            <wp:extent cx="5334000" cy="3013710"/>
+            <wp:effectExtent b="0" l="0" r="0" t="0"/>
+            <wp:docPr descr="Lunch Packing Output" title="" id="1" name="Picture"/>
+            <a:graphic>
+              <a:graphicData uri="http://schemas.openxmlformats.org/drawingml/2006/picture">
+                <pic:pic>
+                  <pic:nvPicPr>
+                    <pic:cNvPr descr="images/output_cell_34_img_1.png" id="0" name="Picture"/>
+                    <pic:cNvPicPr>
+                      <a:picLocks noChangeArrowheads="1" noChangeAspect="1"/>
+                    </pic:cNvPicPr>
+                  </pic:nvPicPr>
+                  <pic:blipFill>
+                    <a:blip r:embed="rId116"/>
+                    <a:stretch>
+                      <a:fillRect/>
+                    </a:stretch>
+                  </pic:blipFill>
+                  <pic:spPr bwMode="auto">
+                    <a:xfrm>
+                      <a:off x="0" y="0"/>
+                      <a:ext cx="5334000" cy="3013710"/>
+                    </a:xfrm>
+                    <a:prstGeom prst="rect">
+                      <a:avLst/>
+                    </a:prstGeom>
+                    <a:noFill/>
+                    <a:ln w="9525">
+                      <a:noFill/>
+                      <a:headEnd/>
+                      <a:tailEnd/>
+                    </a:ln>
+                  </pic:spPr>
+                </pic:pic>
+              </a:graphicData>
+            </a:graphic>
+          </wp:inline>
+        </w:drawing>
+      </w:r>
+    </w:p>
+    <w:p>
+      <w:pPr>
+        <w:pStyle w:val="ImageCaption"/>
+      </w:pPr>
+      <w:r>
+        <w:t xml:space="preserve">Lunch Packing Output</w:t>
+      </w:r>
+    </w:p>
+    <w:p>
+      <w:pPr>
         <w:pStyle w:val="Heading4"/>
       </w:pPr>
-      <w:bookmarkStart w:id="115" w:name="use-case-13"/>
+      <w:bookmarkStart w:id="117" w:name="use-case-13"/>
       <w:r>
         <w:t xml:space="preserve">Use Case</w:t>
       </w:r>
-      <w:bookmarkEnd w:id="115"/>
+      <w:bookmarkEnd w:id="117"/>
     </w:p>
     <w:p>
       <w:pPr>
@@ -22039,11 +22149,11 @@
       <w:pPr>
         <w:pStyle w:val="Heading3"/>
       </w:pPr>
-      <w:bookmarkStart w:id="116" w:name="example-15-empty-electrical-sockets"/>
+      <w:bookmarkStart w:id="118" w:name="example-15-empty-electrical-sockets"/>
       <w:r>
         <w:t xml:space="preserve">Example 15: Empty Electrical Sockets</w:t>
       </w:r>
-      <w:bookmarkEnd w:id="116"/>
+      <w:bookmarkEnd w:id="118"/>
     </w:p>
     <w:p>
       <w:pPr>
@@ -22063,11 +22173,11 @@
       <w:pPr>
         <w:pStyle w:val="Heading4"/>
       </w:pPr>
-      <w:bookmarkStart w:id="117" w:name="procedure-description-14"/>
+      <w:bookmarkStart w:id="119" w:name="procedure-description-14"/>
       <w:r>
         <w:t xml:space="preserve">Procedure Description</w:t>
       </w:r>
-      <w:bookmarkEnd w:id="117"/>
+      <w:bookmarkEnd w:id="119"/>
     </w:p>
     <w:p>
       <w:pPr>
@@ -22153,11 +22263,11 @@
       <w:pPr>
         <w:pStyle w:val="Heading4"/>
       </w:pPr>
-      <w:bookmarkStart w:id="118" w:name="code-snippet-14"/>
+      <w:bookmarkStart w:id="120" w:name="code-snippet-14"/>
       <w:r>
         <w:t xml:space="preserve">Code Snippet</w:t>
       </w:r>
-      <w:bookmarkEnd w:id="118"/>
+      <w:bookmarkEnd w:id="120"/>
     </w:p>
     <w:p>
       <w:pPr>
@@ -22405,11 +22515,11 @@
       <w:pPr>
         <w:pStyle w:val="Heading4"/>
       </w:pPr>
-      <w:bookmarkStart w:id="119" w:name="output-description-14"/>
+      <w:bookmarkStart w:id="121" w:name="output-description-14"/>
       <w:r>
         <w:t xml:space="preserve">Output Description</w:t>
       </w:r>
-      <w:bookmarkEnd w:id="119"/>
+      <w:bookmarkEnd w:id="121"/>
     </w:p>
     <w:p>
       <w:pPr>
@@ -22757,11 +22867,11 @@
       <w:pPr>
         <w:pStyle w:val="Heading4"/>
       </w:pPr>
-      <w:bookmarkStart w:id="120" w:name="use-case-14"/>
+      <w:bookmarkStart w:id="122" w:name="use-case-14"/>
       <w:r>
         <w:t xml:space="preserve">Use Case</w:t>
       </w:r>
-      <w:bookmarkEnd w:id="120"/>
+      <w:bookmarkEnd w:id="122"/>
     </w:p>
     <w:p>
       <w:pPr>
@@ -22828,11 +22938,11 @@
       <w:pPr>
         <w:pStyle w:val="Heading3"/>
       </w:pPr>
-      <w:bookmarkStart w:id="121" w:name="X9a01df1532f7a8b25fbac26ac1b17767d9cfe3b"/>
+      <w:bookmarkStart w:id="123" w:name="X9a01df1532f7a8b25fbac26ac1b17767d9cfe3b"/>
       <w:r>
         <w:t xml:space="preserve">Example 16: Physical Constraints (Weight Limit)</w:t>
       </w:r>
-      <w:bookmarkEnd w:id="121"/>
+      <w:bookmarkEnd w:id="123"/>
     </w:p>
     <w:p>
       <w:pPr>
@@ -22852,11 +22962,11 @@
       <w:pPr>
         <w:pStyle w:val="Heading4"/>
       </w:pPr>
-      <w:bookmarkStart w:id="122" w:name="procedure-description-15"/>
+      <w:bookmarkStart w:id="124" w:name="procedure-description-15"/>
       <w:r>
         <w:t xml:space="preserve">Procedure Description</w:t>
       </w:r>
-      <w:bookmarkEnd w:id="122"/>
+      <w:bookmarkEnd w:id="124"/>
     </w:p>
     <w:p>
       <w:pPr>
@@ -22960,11 +23070,11 @@
       <w:pPr>
         <w:pStyle w:val="Heading4"/>
       </w:pPr>
-      <w:bookmarkStart w:id="123" w:name="code-snippet-15"/>
+      <w:bookmarkStart w:id="125" w:name="code-snippet-15"/>
       <w:r>
         <w:t xml:space="preserve">Code Snippet</w:t>
       </w:r>
-      <w:bookmarkEnd w:id="123"/>
+      <w:bookmarkEnd w:id="125"/>
     </w:p>
     <w:p>
       <w:pPr>
@@ -23320,11 +23430,11 @@
       <w:pPr>
         <w:pStyle w:val="Heading4"/>
       </w:pPr>
-      <w:bookmarkStart w:id="124" w:name="output-description-15"/>
+      <w:bookmarkStart w:id="126" w:name="output-description-15"/>
       <w:r>
         <w:t xml:space="preserve">Output Description</w:t>
       </w:r>
-      <w:bookmarkEnd w:id="124"/>
+      <w:bookmarkEnd w:id="126"/>
     </w:p>
     <w:p>
       <w:pPr>
@@ -23942,11 +24052,11 @@
       <w:pPr>
         <w:pStyle w:val="Heading4"/>
       </w:pPr>
-      <w:bookmarkStart w:id="125" w:name="use-case-15"/>
+      <w:bookmarkStart w:id="127" w:name="use-case-15"/>
       <w:r>
         <w:t xml:space="preserve">Use Case</w:t>
       </w:r>
-      <w:bookmarkEnd w:id="125"/>
+      <w:bookmarkEnd w:id="127"/>
     </w:p>
     <w:p>
       <w:pPr>
@@ -24013,11 +24123,11 @@
       <w:pPr>
         <w:pStyle w:val="Heading3"/>
       </w:pPr>
-      <w:bookmarkStart w:id="126" w:name="X0c0f2fd01138603f8bb89574b7ba529f1c4fbd9"/>
+      <w:bookmarkStart w:id="128" w:name="X0c0f2fd01138603f8bb89574b7ba529f1c4fbd9"/>
       <w:r>
         <w:t xml:space="preserve">Example 17: Video Analysis with Timestamps</w:t>
       </w:r>
-      <w:bookmarkEnd w:id="126"/>
+      <w:bookmarkEnd w:id="128"/>
     </w:p>
     <w:p>
       <w:pPr>
@@ -24037,11 +24147,11 @@
       <w:pPr>
         <w:pStyle w:val="Heading4"/>
       </w:pPr>
-      <w:bookmarkStart w:id="127" w:name="procedure-description-16"/>
+      <w:bookmarkStart w:id="129" w:name="procedure-description-16"/>
       <w:r>
         <w:t xml:space="preserve">Procedure Description</w:t>
       </w:r>
-      <w:bookmarkEnd w:id="127"/>
+      <w:bookmarkEnd w:id="129"/>
     </w:p>
     <w:p>
       <w:pPr>
@@ -24145,11 +24255,11 @@
       <w:pPr>
         <w:pStyle w:val="Heading4"/>
       </w:pPr>
-      <w:bookmarkStart w:id="128" w:name="code-snippet-16"/>
+      <w:bookmarkStart w:id="130" w:name="code-snippet-16"/>
       <w:r>
         <w:t xml:space="preserve">Code Snippet</w:t>
       </w:r>
-      <w:bookmarkEnd w:id="128"/>
+      <w:bookmarkEnd w:id="130"/>
     </w:p>
     <w:p>
       <w:pPr>
@@ -24892,11 +25002,11 @@
       <w:pPr>
         <w:pStyle w:val="Heading4"/>
       </w:pPr>
-      <w:bookmarkStart w:id="129" w:name="output-description-16"/>
+      <w:bookmarkStart w:id="131" w:name="output-description-16"/>
       <w:r>
         <w:t xml:space="preserve">Output Description</w:t>
       </w:r>
-      <w:bookmarkEnd w:id="129"/>
+      <w:bookmarkEnd w:id="131"/>
     </w:p>
     <w:p>
       <w:pPr>
@@ -25649,11 +25759,11 @@
       <w:pPr>
         <w:pStyle w:val="Heading4"/>
       </w:pPr>
-      <w:bookmarkStart w:id="130" w:name="use-case-16"/>
+      <w:bookmarkStart w:id="132" w:name="use-case-16"/>
       <w:r>
         <w:t xml:space="preserve">Use Case</w:t>
       </w:r>
-      <w:bookmarkEnd w:id="130"/>
+      <w:bookmarkEnd w:id="132"/>
     </w:p>
     <w:p>
       <w:pPr>
@@ -25738,11 +25848,11 @@
       <w:pPr>
         <w:pStyle w:val="Heading3"/>
       </w:pPr>
-      <w:bookmarkStart w:id="131" w:name="Xe88dae5b618e6ad98e9b1e3512ce52d94b8c19b"/>
+      <w:bookmarkStart w:id="133" w:name="Xe88dae5b618e6ad98e9b1e3512ce52d94b8c19b"/>
       <w:r>
         <w:t xml:space="preserve">Example 18: Video Analysis - Time Range Zoom</w:t>
       </w:r>
-      <w:bookmarkEnd w:id="131"/>
+      <w:bookmarkEnd w:id="133"/>
     </w:p>
     <w:p>
       <w:pPr>
@@ -25762,11 +25872,11 @@
       <w:pPr>
         <w:pStyle w:val="Heading4"/>
       </w:pPr>
-      <w:bookmarkStart w:id="132" w:name="procedure-description-17"/>
+      <w:bookmarkStart w:id="134" w:name="procedure-description-17"/>
       <w:r>
         <w:t xml:space="preserve">Procedure Description</w:t>
       </w:r>
-      <w:bookmarkEnd w:id="132"/>
+      <w:bookmarkEnd w:id="134"/>
     </w:p>
     <w:p>
       <w:pPr>
@@ -25888,11 +25998,11 @@
       <w:pPr>
         <w:pStyle w:val="Heading4"/>
       </w:pPr>
-      <w:bookmarkStart w:id="133" w:name="code-snippet-17"/>
+      <w:bookmarkStart w:id="135" w:name="code-snippet-17"/>
       <w:r>
         <w:t xml:space="preserve">Code Snippet</w:t>
       </w:r>
-      <w:bookmarkEnd w:id="133"/>
+      <w:bookmarkEnd w:id="135"/>
     </w:p>
     <w:p>
       <w:pPr>
@@ -26332,11 +26442,11 @@
       <w:pPr>
         <w:pStyle w:val="Heading4"/>
       </w:pPr>
-      <w:bookmarkStart w:id="134" w:name="output-description-17"/>
+      <w:bookmarkStart w:id="136" w:name="output-description-17"/>
       <w:r>
         <w:t xml:space="preserve">Output Description</w:t>
       </w:r>
-      <w:bookmarkEnd w:id="134"/>
+      <w:bookmarkEnd w:id="136"/>
     </w:p>
     <w:p>
       <w:pPr>
@@ -26855,11 +26965,11 @@
       <w:pPr>
         <w:pStyle w:val="Heading4"/>
       </w:pPr>
-      <w:bookmarkStart w:id="135" w:name="use-case-17"/>
+      <w:bookmarkStart w:id="137" w:name="use-case-17"/>
       <w:r>
         <w:t xml:space="preserve">Use Case</w:t>
       </w:r>
-      <w:bookmarkEnd w:id="135"/>
+      <w:bookmarkEnd w:id="137"/>
     </w:p>
     <w:p>
       <w:pPr>
@@ -26926,11 +27036,11 @@
       <w:pPr>
         <w:pStyle w:val="Heading3"/>
       </w:pPr>
-      <w:bookmarkStart w:id="136" w:name="Xe77bb305f18308ac3989573799b344e5a1308eb"/>
+      <w:bookmarkStart w:id="138" w:name="Xe77bb305f18308ac3989573799b344e5a1308eb"/>
       <w:r>
         <w:t xml:space="preserve">Example 19: Finding the Fourth Row of Shelves</w:t>
       </w:r>
-      <w:bookmarkEnd w:id="136"/>
+      <w:bookmarkEnd w:id="138"/>
     </w:p>
     <w:p>
       <w:pPr>
@@ -26950,11 +27060,11 @@
       <w:pPr>
         <w:pStyle w:val="Heading4"/>
       </w:pPr>
-      <w:bookmarkStart w:id="137" w:name="procedure-description-18"/>
+      <w:bookmarkStart w:id="139" w:name="procedure-description-18"/>
       <w:r>
         <w:t xml:space="preserve">Procedure Description</w:t>
       </w:r>
-      <w:bookmarkEnd w:id="137"/>
+      <w:bookmarkEnd w:id="139"/>
     </w:p>
     <w:p>
       <w:pPr>
@@ -27076,11 +27186,11 @@
       <w:pPr>
         <w:pStyle w:val="Heading4"/>
       </w:pPr>
-      <w:bookmarkStart w:id="138" w:name="code-snippet-18"/>
+      <w:bookmarkStart w:id="140" w:name="code-snippet-18"/>
       <w:r>
         <w:t xml:space="preserve">Code Snippet</w:t>
       </w:r>
-      <w:bookmarkEnd w:id="138"/>
+      <w:bookmarkEnd w:id="140"/>
     </w:p>
     <w:p>
       <w:pPr>
@@ -27388,11 +27498,11 @@
       <w:pPr>
         <w:pStyle w:val="Heading4"/>
       </w:pPr>
-      <w:bookmarkStart w:id="139" w:name="output-description-18"/>
+      <w:bookmarkStart w:id="141" w:name="output-description-18"/>
       <w:r>
         <w:t xml:space="preserve">Output Description</w:t>
       </w:r>
-      <w:bookmarkEnd w:id="139"/>
+      <w:bookmarkEnd w:id="141"/>
     </w:p>
     <w:p>
       <w:pPr>
@@ -28134,13 +28244,68 @@
     </w:p>
     <w:p>
       <w:pPr>
+        <w:pStyle w:val="CaptionedFigure"/>
+      </w:pPr>
+      <w:r>
+        <w:drawing>
+          <wp:inline>
+            <wp:extent cx="5334000" cy="7107555"/>
+            <wp:effectExtent b="0" l="0" r="0" t="0"/>
+            <wp:docPr descr="Fourth Row Shelves Output" title="" id="1" name="Picture"/>
+            <a:graphic>
+              <a:graphicData uri="http://schemas.openxmlformats.org/drawingml/2006/picture">
+                <pic:pic>
+                  <pic:nvPicPr>
+                    <pic:cNvPr descr="images/output_cell_39_img_1.png" id="0" name="Picture"/>
+                    <pic:cNvPicPr>
+                      <a:picLocks noChangeArrowheads="1" noChangeAspect="1"/>
+                    </pic:cNvPicPr>
+                  </pic:nvPicPr>
+                  <pic:blipFill>
+                    <a:blip r:embed="rId142"/>
+                    <a:stretch>
+                      <a:fillRect/>
+                    </a:stretch>
+                  </pic:blipFill>
+                  <pic:spPr bwMode="auto">
+                    <a:xfrm>
+                      <a:off x="0" y="0"/>
+                      <a:ext cx="5334000" cy="7107555"/>
+                    </a:xfrm>
+                    <a:prstGeom prst="rect">
+                      <a:avLst/>
+                    </a:prstGeom>
+                    <a:noFill/>
+                    <a:ln w="9525">
+                      <a:noFill/>
+                      <a:headEnd/>
+                      <a:tailEnd/>
+                    </a:ln>
+                  </pic:spPr>
+                </pic:pic>
+              </a:graphicData>
+            </a:graphic>
+          </wp:inline>
+        </w:drawing>
+      </w:r>
+    </w:p>
+    <w:p>
+      <w:pPr>
+        <w:pStyle w:val="ImageCaption"/>
+      </w:pPr>
+      <w:r>
+        <w:t xml:space="preserve">Fourth Row Shelves Output</w:t>
+      </w:r>
+    </w:p>
+    <w:p>
+      <w:pPr>
         <w:pStyle w:val="Heading4"/>
       </w:pPr>
-      <w:bookmarkStart w:id="140" w:name="use-case-18"/>
+      <w:bookmarkStart w:id="143" w:name="use-case-18"/>
       <w:r>
         <w:t xml:space="preserve">Use Case</w:t>
       </w:r>
-      <w:bookmarkEnd w:id="140"/>
+      <w:bookmarkEnd w:id="143"/>
     </w:p>
     <w:p>
       <w:pPr>
@@ -28207,11 +28372,11 @@
       <w:pPr>
         <w:pStyle w:val="Heading3"/>
       </w:pPr>
-      <w:bookmarkStart w:id="141" w:name="X47ae3755aad2b47aee9e5a7bd97b7dcaf348fd9"/>
+      <w:bookmarkStart w:id="144" w:name="X47ae3755aad2b47aee9e5a7bd97b7dcaf348fd9"/>
       <w:r>
         <w:t xml:space="preserve">Example 20: Finding Shelves with Specific Items</w:t>
       </w:r>
-      <w:bookmarkEnd w:id="141"/>
+      <w:bookmarkEnd w:id="144"/>
     </w:p>
     <w:p>
       <w:pPr>
@@ -28231,11 +28396,11 @@
       <w:pPr>
         <w:pStyle w:val="Heading4"/>
       </w:pPr>
-      <w:bookmarkStart w:id="142" w:name="procedure-description-19"/>
+      <w:bookmarkStart w:id="145" w:name="procedure-description-19"/>
       <w:r>
         <w:t xml:space="preserve">Procedure Description</w:t>
       </w:r>
-      <w:bookmarkEnd w:id="142"/>
+      <w:bookmarkEnd w:id="145"/>
     </w:p>
     <w:p>
       <w:pPr>
@@ -28357,11 +28522,11 @@
       <w:pPr>
         <w:pStyle w:val="Heading4"/>
       </w:pPr>
-      <w:bookmarkStart w:id="143" w:name="code-snippet-19"/>
+      <w:bookmarkStart w:id="146" w:name="code-snippet-19"/>
       <w:r>
         <w:t xml:space="preserve">Code Snippet</w:t>
       </w:r>
-      <w:bookmarkEnd w:id="143"/>
+      <w:bookmarkEnd w:id="146"/>
     </w:p>
     <w:p>
       <w:pPr>
@@ -28669,11 +28834,11 @@
       <w:pPr>
         <w:pStyle w:val="Heading4"/>
       </w:pPr>
-      <w:bookmarkStart w:id="144" w:name="output-description-19"/>
+      <w:bookmarkStart w:id="147" w:name="output-description-19"/>
       <w:r>
         <w:t xml:space="preserve">Output Description</w:t>
       </w:r>
-      <w:bookmarkEnd w:id="144"/>
+      <w:bookmarkEnd w:id="147"/>
     </w:p>
     <w:p>
       <w:pPr>
@@ -28989,13 +29154,68 @@
     </w:p>
     <w:p>
       <w:pPr>
+        <w:pStyle w:val="CaptionedFigure"/>
+      </w:pPr>
+      <w:r>
+        <w:drawing>
+          <wp:inline>
+            <wp:extent cx="5334000" cy="7107555"/>
+            <wp:effectExtent b="0" l="0" r="0" t="0"/>
+            <wp:docPr descr="Specific Items Output" title="" id="1" name="Picture"/>
+            <a:graphic>
+              <a:graphicData uri="http://schemas.openxmlformats.org/drawingml/2006/picture">
+                <pic:pic>
+                  <pic:nvPicPr>
+                    <pic:cNvPr descr="images/output_cell_40_img_1.png" id="0" name="Picture"/>
+                    <pic:cNvPicPr>
+                      <a:picLocks noChangeArrowheads="1" noChangeAspect="1"/>
+                    </pic:cNvPicPr>
+                  </pic:nvPicPr>
+                  <pic:blipFill>
+                    <a:blip r:embed="rId148"/>
+                    <a:stretch>
+                      <a:fillRect/>
+                    </a:stretch>
+                  </pic:blipFill>
+                  <pic:spPr bwMode="auto">
+                    <a:xfrm>
+                      <a:off x="0" y="0"/>
+                      <a:ext cx="5334000" cy="7107555"/>
+                    </a:xfrm>
+                    <a:prstGeom prst="rect">
+                      <a:avLst/>
+                    </a:prstGeom>
+                    <a:noFill/>
+                    <a:ln w="9525">
+                      <a:noFill/>
+                      <a:headEnd/>
+                      <a:tailEnd/>
+                    </a:ln>
+                  </pic:spPr>
+                </pic:pic>
+              </a:graphicData>
+            </a:graphic>
+          </wp:inline>
+        </w:drawing>
+      </w:r>
+    </w:p>
+    <w:p>
+      <w:pPr>
+        <w:pStyle w:val="ImageCaption"/>
+      </w:pPr>
+      <w:r>
+        <w:t xml:space="preserve">Specific Items Output</w:t>
+      </w:r>
+    </w:p>
+    <w:p>
+      <w:pPr>
         <w:pStyle w:val="Heading4"/>
       </w:pPr>
-      <w:bookmarkStart w:id="145" w:name="use-case-19"/>
+      <w:bookmarkStart w:id="149" w:name="use-case-19"/>
       <w:r>
         <w:t xml:space="preserve">Use Case</w:t>
       </w:r>
-      <w:bookmarkEnd w:id="145"/>
+      <w:bookmarkEnd w:id="149"/>
     </w:p>
     <w:p>
       <w:pPr>
@@ -29062,11 +29282,11 @@
       <w:pPr>
         <w:pStyle w:val="Heading3"/>
       </w:pPr>
-      <w:bookmarkStart w:id="146" w:name="example-21-counting-items-with-thinking"/>
+      <w:bookmarkStart w:id="150" w:name="example-21-counting-items-with-thinking"/>
       <w:r>
         <w:t xml:space="preserve">Example 21: Counting Items with Thinking</w:t>
       </w:r>
-      <w:bookmarkEnd w:id="146"/>
+      <w:bookmarkEnd w:id="150"/>
     </w:p>
     <w:p>
       <w:pPr>
@@ -29086,11 +29306,11 @@
       <w:pPr>
         <w:pStyle w:val="Heading4"/>
       </w:pPr>
-      <w:bookmarkStart w:id="147" w:name="procedure-description-20"/>
+      <w:bookmarkStart w:id="151" w:name="procedure-description-20"/>
       <w:r>
         <w:t xml:space="preserve">Procedure Description</w:t>
       </w:r>
-      <w:bookmarkEnd w:id="147"/>
+      <w:bookmarkEnd w:id="151"/>
     </w:p>
     <w:p>
       <w:pPr>
@@ -29194,11 +29414,11 @@
       <w:pPr>
         <w:pStyle w:val="Heading4"/>
       </w:pPr>
-      <w:bookmarkStart w:id="148" w:name="code-snippet-20"/>
+      <w:bookmarkStart w:id="152" w:name="code-snippet-20"/>
       <w:r>
         <w:t xml:space="preserve">Code Snippet</w:t>
       </w:r>
-      <w:bookmarkEnd w:id="148"/>
+      <w:bookmarkEnd w:id="152"/>
     </w:p>
     <w:p>
       <w:pPr>
@@ -29464,11 +29684,11 @@
       <w:pPr>
         <w:pStyle w:val="Heading4"/>
       </w:pPr>
-      <w:bookmarkStart w:id="149" w:name="output-description-20"/>
+      <w:bookmarkStart w:id="153" w:name="output-description-20"/>
       <w:r>
         <w:t xml:space="preserve">Output Description</w:t>
       </w:r>
-      <w:bookmarkEnd w:id="149"/>
+      <w:bookmarkEnd w:id="153"/>
     </w:p>
     <w:p>
       <w:pPr>
@@ -29666,11 +29886,11 @@
       <w:pPr>
         <w:pStyle w:val="Heading4"/>
       </w:pPr>
-      <w:bookmarkStart w:id="150" w:name="use-case-20"/>
+      <w:bookmarkStart w:id="154" w:name="use-case-20"/>
       <w:r>
         <w:t xml:space="preserve">Use Case</w:t>
       </w:r>
-      <w:bookmarkEnd w:id="150"/>
+      <w:bookmarkEnd w:id="154"/>
     </w:p>
     <w:p>
       <w:pPr>
@@ -29737,11 +29957,11 @@
       <w:pPr>
         <w:pStyle w:val="Heading3"/>
       </w:pPr>
-      <w:bookmarkStart w:id="151" w:name="example-22-multi-view-success-detection"/>
+      <w:bookmarkStart w:id="155" w:name="example-22-multi-view-success-detection"/>
       <w:r>
         <w:t xml:space="preserve">Example 22: Multi-View Success Detection</w:t>
       </w:r>
-      <w:bookmarkEnd w:id="151"/>
+      <w:bookmarkEnd w:id="155"/>
     </w:p>
     <w:p>
       <w:pPr>
@@ -29761,11 +29981,11 @@
       <w:pPr>
         <w:pStyle w:val="Heading4"/>
       </w:pPr>
-      <w:bookmarkStart w:id="152" w:name="procedure-description-21"/>
+      <w:bookmarkStart w:id="156" w:name="procedure-description-21"/>
       <w:r>
         <w:t xml:space="preserve">Procedure Description</w:t>
       </w:r>
-      <w:bookmarkEnd w:id="152"/>
+      <w:bookmarkEnd w:id="156"/>
     </w:p>
     <w:p>
       <w:pPr>
@@ -29869,11 +30089,11 @@
       <w:pPr>
         <w:pStyle w:val="Heading4"/>
       </w:pPr>
-      <w:bookmarkStart w:id="153" w:name="code-snippet-21"/>
+      <w:bookmarkStart w:id="157" w:name="code-snippet-21"/>
       <w:r>
         <w:t xml:space="preserve">Code Snippet</w:t>
       </w:r>
-      <w:bookmarkEnd w:id="153"/>
+      <w:bookmarkEnd w:id="157"/>
     </w:p>
     <w:p>
       <w:pPr>
@@ -30877,11 +31097,11 @@
       <w:pPr>
         <w:pStyle w:val="Heading4"/>
       </w:pPr>
-      <w:bookmarkStart w:id="154" w:name="output-description-21"/>
+      <w:bookmarkStart w:id="158" w:name="output-description-21"/>
       <w:r>
         <w:t xml:space="preserve">Output Description</w:t>
       </w:r>
-      <w:bookmarkEnd w:id="154"/>
+      <w:bookmarkEnd w:id="158"/>
     </w:p>
     <w:p>
       <w:pPr>
@@ -31054,11 +31274,11 @@
       <w:pPr>
         <w:pStyle w:val="Heading4"/>
       </w:pPr>
-      <w:bookmarkStart w:id="155" w:name="use-case-21"/>
+      <w:bookmarkStart w:id="159" w:name="use-case-21"/>
       <w:r>
         <w:t xml:space="preserve">Use Case</w:t>
       </w:r>
-      <w:bookmarkEnd w:id="155"/>
+      <w:bookmarkEnd w:id="159"/>
     </w:p>
     <w:p>
       <w:pPr>
@@ -31143,11 +31363,11 @@
       <w:pPr>
         <w:pStyle w:val="Heading3"/>
       </w:pPr>
-      <w:bookmarkStart w:id="156" w:name="X04f6fb008865297be87ae71d29aa8b72e1f79dd"/>
+      <w:bookmarkStart w:id="160" w:name="X04f6fb008865297be87ae71d29aa8b72e1f79dd"/>
       <w:r>
         <w:t xml:space="preserve">Example 23: Image Enhancement with Code Execution</w:t>
       </w:r>
-      <w:bookmarkEnd w:id="156"/>
+      <w:bookmarkEnd w:id="160"/>
     </w:p>
     <w:p>
       <w:pPr>
@@ -31167,11 +31387,11 @@
       <w:pPr>
         <w:pStyle w:val="Heading4"/>
       </w:pPr>
-      <w:bookmarkStart w:id="157" w:name="procedure-description-22"/>
+      <w:bookmarkStart w:id="161" w:name="procedure-description-22"/>
       <w:r>
         <w:t xml:space="preserve">Procedure Description</w:t>
       </w:r>
-      <w:bookmarkEnd w:id="157"/>
+      <w:bookmarkEnd w:id="161"/>
     </w:p>
     <w:p>
       <w:pPr>
@@ -31275,11 +31495,11 @@
       <w:pPr>
         <w:pStyle w:val="Heading4"/>
       </w:pPr>
-      <w:bookmarkStart w:id="158" w:name="code-snippet-22"/>
+      <w:bookmarkStart w:id="162" w:name="code-snippet-22"/>
       <w:r>
         <w:t xml:space="preserve">Code Snippet</w:t>
       </w:r>
-      <w:bookmarkEnd w:id="158"/>
+      <w:bookmarkEnd w:id="162"/>
     </w:p>
     <w:p>
       <w:pPr>
@@ -31929,11 +32149,11 @@
       <w:pPr>
         <w:pStyle w:val="Heading4"/>
       </w:pPr>
-      <w:bookmarkStart w:id="159" w:name="output-description-22"/>
+      <w:bookmarkStart w:id="163" w:name="output-description-22"/>
       <w:r>
         <w:t xml:space="preserve">Output Description</w:t>
       </w:r>
-      <w:bookmarkEnd w:id="159"/>
+      <w:bookmarkEnd w:id="163"/>
     </w:p>
     <w:p>
       <w:pPr>
@@ -32695,11 +32915,11 @@
       <w:pPr>
         <w:pStyle w:val="Heading4"/>
       </w:pPr>
-      <w:bookmarkStart w:id="160" w:name="output-description-23"/>
+      <w:bookmarkStart w:id="164" w:name="output-description-23"/>
       <w:r>
         <w:t xml:space="preserve">Output Description</w:t>
       </w:r>
-      <w:bookmarkEnd w:id="160"/>
+      <w:bookmarkEnd w:id="164"/>
     </w:p>
     <w:p>
       <w:pPr>
@@ -33488,11 +33708,11 @@
       <w:pPr>
         <w:pStyle w:val="Heading4"/>
       </w:pPr>
-      <w:bookmarkStart w:id="161" w:name="use-case-22"/>
+      <w:bookmarkStart w:id="165" w:name="use-case-22"/>
       <w:r>
         <w:t xml:space="preserve">Use Case</w:t>
       </w:r>
-      <w:bookmarkEnd w:id="161"/>
+      <w:bookmarkEnd w:id="165"/>
     </w:p>
     <w:p>
       <w:pPr>
@@ -33577,11 +33797,11 @@
       <w:pPr>
         <w:pStyle w:val="Heading3"/>
       </w:pPr>
-      <w:bookmarkStart w:id="162" w:name="X5cc8abd680a26388da00a22f973f81b8b1108ed"/>
+      <w:bookmarkStart w:id="166" w:name="X5cc8abd680a26388da00a22f973f81b8b1108ed"/>
       <w:r>
         <w:t xml:space="preserve">Example 25: Robot Function Call Generation</w:t>
       </w:r>
-      <w:bookmarkEnd w:id="162"/>
+      <w:bookmarkEnd w:id="166"/>
     </w:p>
     <w:p>
       <w:pPr>
@@ -33601,11 +33821,11 @@
       <w:pPr>
         <w:pStyle w:val="Heading4"/>
       </w:pPr>
-      <w:bookmarkStart w:id="163" w:name="procedure-description-23"/>
+      <w:bookmarkStart w:id="167" w:name="procedure-description-23"/>
       <w:r>
         <w:t xml:space="preserve">Procedure Description</w:t>
       </w:r>
-      <w:bookmarkEnd w:id="163"/>
+      <w:bookmarkEnd w:id="167"/>
     </w:p>
     <w:p>
       <w:pPr>
@@ -33727,11 +33947,11 @@
       <w:pPr>
         <w:pStyle w:val="Heading4"/>
       </w:pPr>
-      <w:bookmarkStart w:id="164" w:name="code-snippet-23"/>
+      <w:bookmarkStart w:id="168" w:name="code-snippet-23"/>
       <w:r>
         <w:t xml:space="preserve">Code Snippet</w:t>
       </w:r>
-      <w:bookmarkEnd w:id="164"/>
+      <w:bookmarkEnd w:id="168"/>
     </w:p>
     <w:p>
       <w:pPr>
@@ -35515,11 +35735,11 @@
       <w:pPr>
         <w:pStyle w:val="Heading4"/>
       </w:pPr>
-      <w:bookmarkStart w:id="165" w:name="output-description-24"/>
+      <w:bookmarkStart w:id="169" w:name="output-description-24"/>
       <w:r>
         <w:t xml:space="preserve">Output Description</w:t>
       </w:r>
-      <w:bookmarkEnd w:id="165"/>
+      <w:bookmarkEnd w:id="169"/>
     </w:p>
     <w:p>
       <w:pPr>
@@ -35982,11 +36202,11 @@
       <w:pPr>
         <w:pStyle w:val="Heading4"/>
       </w:pPr>
-      <w:bookmarkStart w:id="166" w:name="use-case-23"/>
+      <w:bookmarkStart w:id="170" w:name="use-case-23"/>
       <w:r>
         <w:t xml:space="preserve">Use Case</w:t>
       </w:r>
-      <w:bookmarkEnd w:id="166"/>
+      <w:bookmarkEnd w:id="170"/>
     </w:p>
     <w:p>
       <w:pPr>
@@ -36071,21 +36291,21 @@
       <w:pPr>
         <w:pStyle w:val="Heading2"/>
       </w:pPr>
-      <w:bookmarkStart w:id="167" w:name="advanced-features"/>
+      <w:bookmarkStart w:id="171" w:name="advanced-features"/>
       <w:r>
         <w:t xml:space="preserve">Advanced Features</w:t>
       </w:r>
-      <w:bookmarkEnd w:id="167"/>
+      <w:bookmarkEnd w:id="171"/>
     </w:p>
     <w:p>
       <w:pPr>
         <w:pStyle w:val="Heading3"/>
       </w:pPr>
-      <w:bookmarkStart w:id="168" w:name="thinking-mode"/>
+      <w:bookmarkStart w:id="172" w:name="thinking-mode"/>
       <w:r>
         <w:t xml:space="preserve">1. Thinking Mode</w:t>
       </w:r>
-      <w:bookmarkEnd w:id="168"/>
+      <w:bookmarkEnd w:id="172"/>
     </w:p>
     <w:p>
       <w:pPr>
@@ -36259,11 +36479,11 @@
       <w:pPr>
         <w:pStyle w:val="Heading3"/>
       </w:pPr>
-      <w:bookmarkStart w:id="169" w:name="code-execution"/>
+      <w:bookmarkStart w:id="173" w:name="code-execution"/>
       <w:r>
         <w:t xml:space="preserve">2. Code Execution</w:t>
       </w:r>
-      <w:bookmarkEnd w:id="169"/>
+      <w:bookmarkEnd w:id="173"/>
     </w:p>
     <w:p>
       <w:pPr>
@@ -36407,11 +36627,11 @@
       <w:pPr>
         <w:pStyle w:val="Heading3"/>
       </w:pPr>
-      <w:bookmarkStart w:id="170" w:name="multi-turn-conversations"/>
+      <w:bookmarkStart w:id="174" w:name="multi-turn-conversations"/>
       <w:r>
         <w:t xml:space="preserve">3. Multi-Turn Conversations</w:t>
       </w:r>
-      <w:bookmarkEnd w:id="170"/>
+      <w:bookmarkEnd w:id="174"/>
     </w:p>
     <w:p>
       <w:pPr>
@@ -36678,11 +36898,11 @@
       <w:pPr>
         <w:pStyle w:val="Heading3"/>
       </w:pPr>
-      <w:bookmarkStart w:id="171" w:name="file-upload"/>
+      <w:bookmarkStart w:id="175" w:name="file-upload"/>
       <w:r>
         <w:t xml:space="preserve">4. File Upload</w:t>
       </w:r>
-      <w:bookmarkEnd w:id="171"/>
+      <w:bookmarkEnd w:id="175"/>
     </w:p>
     <w:p>
       <w:pPr>
@@ -36943,11 +37163,11 @@
       <w:pPr>
         <w:pStyle w:val="Heading3"/>
       </w:pPr>
-      <w:bookmarkStart w:id="172" w:name="batch-processing-with-parallelization"/>
+      <w:bookmarkStart w:id="176" w:name="batch-processing-with-parallelization"/>
       <w:r>
         <w:t xml:space="preserve">5. Batch Processing with Parallelization</w:t>
       </w:r>
-      <w:bookmarkEnd w:id="172"/>
+      <w:bookmarkEnd w:id="176"/>
     </w:p>
     <w:p>
       <w:pPr>
@@ -37062,21 +37282,21 @@
       <w:pPr>
         <w:pStyle w:val="Heading2"/>
       </w:pPr>
-      <w:bookmarkStart w:id="173" w:name="best-practices"/>
+      <w:bookmarkStart w:id="177" w:name="best-practices"/>
       <w:r>
         <w:t xml:space="preserve">Best Practices</w:t>
       </w:r>
-      <w:bookmarkEnd w:id="173"/>
+      <w:bookmarkEnd w:id="177"/>
     </w:p>
     <w:p>
       <w:pPr>
         <w:pStyle w:val="Heading3"/>
       </w:pPr>
-      <w:bookmarkStart w:id="174" w:name="coordinate-system-understanding"/>
+      <w:bookmarkStart w:id="178" w:name="coordinate-system-understanding"/>
       <w:r>
         <w:t xml:space="preserve">1. Coordinate System Understanding</w:t>
       </w:r>
-      <w:bookmarkEnd w:id="174"/>
+      <w:bookmarkEnd w:id="178"/>
     </w:p>
     <w:p>
       <w:pPr>
@@ -37144,11 +37364,11 @@
       <w:pPr>
         <w:pStyle w:val="Heading3"/>
       </w:pPr>
-      <w:bookmarkStart w:id="175" w:name="prompt-engineering"/>
+      <w:bookmarkStart w:id="179" w:name="prompt-engineering"/>
       <w:r>
         <w:t xml:space="preserve">2. Prompt Engineering</w:t>
       </w:r>
-      <w:bookmarkEnd w:id="175"/>
+      <w:bookmarkEnd w:id="179"/>
     </w:p>
     <w:p>
       <w:pPr>
@@ -37310,11 +37530,11 @@
       <w:pPr>
         <w:pStyle w:val="Heading3"/>
       </w:pPr>
-      <w:bookmarkStart w:id="176" w:name="error-handling"/>
+      <w:bookmarkStart w:id="180" w:name="error-handling"/>
       <w:r>
         <w:t xml:space="preserve">3. Error Handling</w:t>
       </w:r>
-      <w:bookmarkEnd w:id="176"/>
+      <w:bookmarkEnd w:id="180"/>
     </w:p>
     <w:p>
       <w:pPr>
@@ -37594,11 +37814,11 @@
       <w:pPr>
         <w:pStyle w:val="Heading3"/>
       </w:pPr>
-      <w:bookmarkStart w:id="177" w:name="performance-optimization"/>
+      <w:bookmarkStart w:id="181" w:name="performance-optimization"/>
       <w:r>
         <w:t xml:space="preserve">4. Performance Optimization</w:t>
       </w:r>
-      <w:bookmarkEnd w:id="177"/>
+      <w:bookmarkEnd w:id="181"/>
     </w:p>
     <w:p>
       <w:pPr>
@@ -37648,11 +37868,11 @@
       <w:pPr>
         <w:pStyle w:val="Heading3"/>
       </w:pPr>
-      <w:bookmarkStart w:id="178" w:name="temperature-settings"/>
+      <w:bookmarkStart w:id="182" w:name="temperature-settings"/>
       <w:r>
         <w:t xml:space="preserve">5. Temperature Settings</w:t>
       </w:r>
-      <w:bookmarkEnd w:id="178"/>
+      <w:bookmarkEnd w:id="182"/>
     </w:p>
     <w:p>
       <w:pPr>
@@ -37726,11 +37946,11 @@
       <w:pPr>
         <w:pStyle w:val="Heading3"/>
       </w:pPr>
-      <w:bookmarkStart w:id="179" w:name="image-preparation"/>
+      <w:bookmarkStart w:id="183" w:name="image-preparation"/>
       <w:r>
         <w:t xml:space="preserve">6. Image Preparation</w:t>
       </w:r>
-      <w:bookmarkEnd w:id="179"/>
+      <w:bookmarkEnd w:id="183"/>
     </w:p>
     <w:p>
       <w:pPr>
@@ -37787,21 +38007,21 @@
       <w:pPr>
         <w:pStyle w:val="Heading2"/>
       </w:pPr>
-      <w:bookmarkStart w:id="180" w:name="troubleshooting"/>
+      <w:bookmarkStart w:id="184" w:name="troubleshooting"/>
       <w:r>
         <w:t xml:space="preserve">Troubleshooting</w:t>
       </w:r>
-      <w:bookmarkEnd w:id="180"/>
+      <w:bookmarkEnd w:id="184"/>
     </w:p>
     <w:p>
       <w:pPr>
         <w:pStyle w:val="Heading3"/>
       </w:pPr>
-      <w:bookmarkStart w:id="181" w:name="issue-inconsistent-detection-results"/>
+      <w:bookmarkStart w:id="185" w:name="issue-inconsistent-detection-results"/>
       <w:r>
         <w:t xml:space="preserve">Issue: Inconsistent Detection Results</w:t>
       </w:r>
-      <w:bookmarkEnd w:id="181"/>
+      <w:bookmarkEnd w:id="185"/>
     </w:p>
     <w:p>
       <w:pPr>
@@ -37877,11 +38097,11 @@
       <w:pPr>
         <w:pStyle w:val="Heading3"/>
       </w:pPr>
-      <w:bookmarkStart w:id="182" w:name="issue-slow-processing-times"/>
+      <w:bookmarkStart w:id="186" w:name="issue-slow-processing-times"/>
       <w:r>
         <w:t xml:space="preserve">Issue: Slow Processing Times</w:t>
       </w:r>
-      <w:bookmarkEnd w:id="182"/>
+      <w:bookmarkEnd w:id="186"/>
     </w:p>
     <w:p>
       <w:pPr>
@@ -37957,11 +38177,11 @@
       <w:pPr>
         <w:pStyle w:val="Heading3"/>
       </w:pPr>
-      <w:bookmarkStart w:id="183" w:name="issue-json-parsing-errors"/>
+      <w:bookmarkStart w:id="187" w:name="issue-json-parsing-errors"/>
       <w:r>
         <w:t xml:space="preserve">Issue: JSON Parsing Errors</w:t>
       </w:r>
-      <w:bookmarkEnd w:id="183"/>
+      <w:bookmarkEnd w:id="187"/>
     </w:p>
     <w:p>
       <w:pPr>
@@ -38070,11 +38290,11 @@
       <w:pPr>
         <w:pStyle w:val="Heading3"/>
       </w:pPr>
-      <w:bookmarkStart w:id="184" w:name="issue-incorrect-coordinate-values"/>
+      <w:bookmarkStart w:id="188" w:name="issue-incorrect-coordinate-values"/>
       <w:r>
         <w:t xml:space="preserve">Issue: Incorrect Coordinate Values</w:t>
       </w:r>
-      <w:bookmarkEnd w:id="184"/>
+      <w:bookmarkEnd w:id="188"/>
     </w:p>
     <w:p>
       <w:pPr>
@@ -38150,11 +38370,11 @@
       <w:pPr>
         <w:pStyle w:val="Heading3"/>
       </w:pPr>
-      <w:bookmarkStart w:id="185" w:name="issue-missing-objects-in-detection"/>
+      <w:bookmarkStart w:id="189" w:name="issue-missing-objects-in-detection"/>
       <w:r>
         <w:t xml:space="preserve">Issue: Missing Objects in Detection</w:t>
       </w:r>
-      <w:bookmarkEnd w:id="185"/>
+      <w:bookmarkEnd w:id="189"/>
     </w:p>
     <w:p>
       <w:pPr>
@@ -38242,11 +38462,11 @@
       <w:pPr>
         <w:pStyle w:val="Heading3"/>
       </w:pPr>
-      <w:bookmarkStart w:id="186" w:name="issue-video-upload-failures"/>
+      <w:bookmarkStart w:id="190" w:name="issue-video-upload-failures"/>
       <w:r>
         <w:t xml:space="preserve">Issue: Video Upload Failures</w:t>
       </w:r>
-      <w:bookmarkEnd w:id="186"/>
+      <w:bookmarkEnd w:id="190"/>
     </w:p>
     <w:p>
       <w:pPr>
@@ -38335,11 +38555,11 @@
       <w:pPr>
         <w:pStyle w:val="Heading2"/>
       </w:pPr>
-      <w:bookmarkStart w:id="187" w:name="conclusion"/>
+      <w:bookmarkStart w:id="191" w:name="conclusion"/>
       <w:r>
         <w:t xml:space="preserve">Conclusion</w:t>
       </w:r>
-      <w:bookmarkEnd w:id="187"/>
+      <w:bookmarkEnd w:id="191"/>
     </w:p>
     <w:p>
       <w:pPr>
@@ -38368,11 +38588,11 @@
       <w:pPr>
         <w:pStyle w:val="Heading3"/>
       </w:pPr>
-      <w:bookmarkStart w:id="188" w:name="key-takeaways"/>
+      <w:bookmarkStart w:id="192" w:name="key-takeaways"/>
       <w:r>
         <w:t xml:space="preserve">Key Takeaways</w:t>
       </w:r>
-      <w:bookmarkEnd w:id="188"/>
+      <w:bookmarkEnd w:id="192"/>
     </w:p>
     <w:p>
       <w:pPr>
@@ -38468,11 +38688,11 @@
       <w:pPr>
         <w:pStyle w:val="Heading3"/>
       </w:pPr>
-      <w:bookmarkStart w:id="189" w:name="next-steps"/>
+      <w:bookmarkStart w:id="193" w:name="next-steps"/>
       <w:r>
         <w:t xml:space="preserve">Next Steps</w:t>
       </w:r>
-      <w:bookmarkEnd w:id="189"/>
+      <w:bookmarkEnd w:id="193"/>
     </w:p>
     <w:p>
       <w:pPr>
@@ -38538,11 +38758,11 @@
       <w:pPr>
         <w:pStyle w:val="Heading3"/>
       </w:pPr>
-      <w:bookmarkStart w:id="190" w:name="resources"/>
+      <w:bookmarkStart w:id="194" w:name="resources"/>
       <w:r>
         <w:t xml:space="preserve">Resources</w:t>
       </w:r>
-      <w:bookmarkEnd w:id="190"/>
+      <w:bookmarkEnd w:id="194"/>
     </w:p>
     <w:p>
       <w:pPr>
@@ -38552,7 +38772,7 @@
         </w:numPr>
         <w:pStyle w:val="Compact"/>
       </w:pPr>
-      <w:hyperlink r:id="rId191">
+      <w:hyperlink r:id="rId195">
         <w:r>
           <w:rPr>
             <w:rStyle w:val="Hyperlink"/>
@@ -38569,7 +38789,7 @@
         </w:numPr>
         <w:pStyle w:val="Compact"/>
       </w:pPr>
-      <w:hyperlink r:id="rId192">
+      <w:hyperlink r:id="rId196">
         <w:r>
           <w:rPr>
             <w:rStyle w:val="Hyperlink"/>
@@ -38586,7 +38806,7 @@
         </w:numPr>
         <w:pStyle w:val="Compact"/>
       </w:pPr>
-      <w:hyperlink r:id="rId193">
+      <w:hyperlink r:id="rId197">
         <w:r>
           <w:rPr>
             <w:rStyle w:val="Hyperlink"/>
@@ -38603,7 +38823,7 @@
         </w:numPr>
         <w:pStyle w:val="Compact"/>
       </w:pPr>
-      <w:hyperlink r:id="rId194">
+      <w:hyperlink r:id="rId198">
         <w:r>
           <w:rPr>
             <w:rStyle w:val="Hyperlink"/>

</xml_diff>